<commit_message>
Updating the backlog of complete task : "Make the chatbot more responsive"(yellow), "Make the chatbot do knock knock jokes"(yellow)
</commit_message>
<xml_diff>
--- a/Document/TasksBacklog/jcoleman_Backlog.docx
+++ b/Document/TasksBacklog/jcoleman_Backlog.docx
@@ -92,9 +92,83 @@
         </w:rPr>
         <w:t>chatbot</w:t>
       </w:r>
+      <w:proofErr w:type="spellEnd"/>
+    </w:p>
+    <w:p>
+      <w:pPr>
+        <w:rPr>
+          <w:i/>
+          <w:u w:val="single"/>
+        </w:rPr>
+      </w:pPr>
+      <w:r>
+        <w:rPr>
+          <w:i/>
+          <w:u w:val="single"/>
+        </w:rPr>
+        <w:t xml:space="preserve">Week </w:t>
+      </w:r>
+      <w:r>
+        <w:rPr>
+          <w:i/>
+          <w:u w:val="single"/>
+        </w:rPr>
+        <w:t>2</w:t>
+      </w:r>
+    </w:p>
+    <w:p>
+      <w:r>
+        <w:rPr>
+          <w:highlight w:val="green"/>
+        </w:rPr>
+        <w:t xml:space="preserve">Make it do 3 hard coded knock-knock jokes. </w:t>
+      </w:r>
+    </w:p>
+    <w:p>
+      <w:r>
+        <w:rPr>
+          <w:highlight w:val="yellow"/>
+        </w:rPr>
+        <w:t xml:space="preserve">Make it responsive </w:t>
+      </w:r>
+      <w:proofErr w:type="spellStart"/>
+      <w:r>
+        <w:rPr>
+          <w:highlight w:val="yellow"/>
+        </w:rPr>
+        <w:t>chatbot</w:t>
+      </w:r>
+      <w:proofErr w:type="spellEnd"/>
+      <w:r>
+        <w:rPr>
+          <w:highlight w:val="yellow"/>
+        </w:rPr>
+        <w:t>.</w:t>
+      </w:r>
+      <w:r>
+        <w:t xml:space="preserve"> </w:t>
+      </w:r>
+    </w:p>
+    <w:p>
+      <w:r>
+        <w:rPr>
+          <w:highlight w:val="yellow"/>
+        </w:rPr>
+        <w:t>Make it interact with knock-knock jokes</w:t>
+      </w:r>
+    </w:p>
+    <w:p>
+      <w:r>
+        <w:rPr>
+          <w:highlight w:val="red"/>
+        </w:rPr>
+        <w:t>Reform mat the code</w:t>
+      </w:r>
+      <w:r>
+        <w:t xml:space="preserve"> </w:t>
+      </w:r>
       <w:bookmarkStart w:id="0" w:name="_GoBack"/>
       <w:bookmarkEnd w:id="0"/>
-      <w:proofErr w:type="spellEnd"/>
     </w:p>
     <w:p>
       <w:pPr>
@@ -115,23 +189,79 @@
           <w:i/>
           <w:u w:val="single"/>
         </w:rPr>
-        <w:t>2</w:t>
-      </w:r>
-    </w:p>
-    <w:p>
-      <w:r>
+        <w:t>3</w:t>
+      </w:r>
+    </w:p>
+    <w:p>
+      <w:pPr>
         <w:rPr>
           <w:highlight w:val="green"/>
         </w:rPr>
-        <w:t xml:space="preserve">Make it do 3 hard coded knock-knock jokes. </w:t>
-      </w:r>
+      </w:pPr>
+      <w:r>
+        <w:rPr>
+          <w:highlight w:val="green"/>
+        </w:rPr>
+        <w:t>Find a new NLP</w:t>
+      </w:r>
+    </w:p>
+    <w:p>
+      <w:pPr>
+        <w:rPr>
+          <w:highlight w:val="green"/>
+        </w:rPr>
+      </w:pPr>
+      <w:r>
+        <w:rPr>
+          <w:highlight w:val="green"/>
+        </w:rPr>
+        <w:t xml:space="preserve">Learn and </w:t>
+      </w:r>
+      <w:proofErr w:type="gramStart"/>
+      <w:r>
+        <w:rPr>
+          <w:highlight w:val="green"/>
+        </w:rPr>
+        <w:t>Understand</w:t>
+      </w:r>
+      <w:proofErr w:type="gramEnd"/>
+      <w:r>
+        <w:rPr>
+          <w:highlight w:val="green"/>
+        </w:rPr>
+        <w:t xml:space="preserve"> the basics of using </w:t>
+      </w:r>
+      <w:proofErr w:type="spellStart"/>
+      <w:r>
+        <w:rPr>
+          <w:highlight w:val="green"/>
+        </w:rPr>
+        <w:t>OpenNLP</w:t>
+      </w:r>
+      <w:proofErr w:type="spellEnd"/>
+    </w:p>
+    <w:p>
+      <w:r>
+        <w:rPr>
+          <w:highlight w:val="green"/>
+        </w:rPr>
+        <w:t xml:space="preserve">Test using </w:t>
+      </w:r>
+      <w:proofErr w:type="spellStart"/>
+      <w:r>
+        <w:rPr>
+          <w:highlight w:val="green"/>
+        </w:rPr>
+        <w:t>OpenNLP</w:t>
+      </w:r>
+      <w:proofErr w:type="spellEnd"/>
     </w:p>
     <w:p>
       <w:r>
         <w:rPr>
           <w:highlight w:val="yellow"/>
         </w:rPr>
-        <w:t xml:space="preserve">Make it responsive </w:t>
+        <w:t xml:space="preserve">Make the </w:t>
       </w:r>
       <w:proofErr w:type="spellStart"/>
       <w:r>
@@ -145,10 +275,7 @@
         <w:rPr>
           <w:highlight w:val="yellow"/>
         </w:rPr>
-        <w:t>.</w:t>
-      </w:r>
-      <w:r>
-        <w:t xml:space="preserve"> </w:t>
+        <w:t xml:space="preserve"> more responsive then last week</w:t>
       </w:r>
     </w:p>
     <w:p>
@@ -156,146 +283,19 @@
         <w:rPr>
           <w:highlight w:val="yellow"/>
         </w:rPr>
-        <w:t>Make it interact with knock-knock jokes</w:t>
-      </w:r>
-    </w:p>
-    <w:p>
-      <w:r>
-        <w:rPr>
-          <w:highlight w:val="red"/>
-        </w:rPr>
-        <w:t>Reform mat the code</w:t>
-      </w:r>
-      <w:r>
-        <w:t xml:space="preserve"> </w:t>
-      </w:r>
-    </w:p>
-    <w:p>
-      <w:pPr>
-        <w:rPr>
-          <w:i/>
-          <w:u w:val="single"/>
-        </w:rPr>
-      </w:pPr>
-      <w:r>
-        <w:rPr>
-          <w:i/>
-          <w:u w:val="single"/>
-        </w:rPr>
-        <w:t xml:space="preserve">Week </w:t>
-      </w:r>
-      <w:r>
-        <w:rPr>
-          <w:i/>
-          <w:u w:val="single"/>
-        </w:rPr>
-        <w:t>3</w:t>
-      </w:r>
-    </w:p>
-    <w:p>
-      <w:pPr>
-        <w:rPr>
-          <w:highlight w:val="green"/>
-        </w:rPr>
-      </w:pPr>
-      <w:r>
-        <w:rPr>
-          <w:highlight w:val="green"/>
-        </w:rPr>
-        <w:t>Find a new NLP</w:t>
-      </w:r>
-    </w:p>
-    <w:p>
-      <w:pPr>
-        <w:rPr>
-          <w:highlight w:val="green"/>
-        </w:rPr>
-      </w:pPr>
-      <w:r>
-        <w:rPr>
-          <w:highlight w:val="green"/>
-        </w:rPr>
-        <w:t xml:space="preserve">Learn and </w:t>
-      </w:r>
-      <w:proofErr w:type="gramStart"/>
-      <w:r>
-        <w:rPr>
-          <w:highlight w:val="green"/>
-        </w:rPr>
-        <w:t>Understand</w:t>
-      </w:r>
-      <w:proofErr w:type="gramEnd"/>
-      <w:r>
-        <w:rPr>
-          <w:highlight w:val="green"/>
-        </w:rPr>
-        <w:t xml:space="preserve"> the basics of using </w:t>
+        <w:t xml:space="preserve">Make it interact with knock </w:t>
       </w:r>
       <w:proofErr w:type="spellStart"/>
       <w:r>
         <w:rPr>
-          <w:highlight w:val="green"/>
-        </w:rPr>
-        <w:t>OpenNLP</w:t>
+          <w:highlight w:val="yellow"/>
+        </w:rPr>
+        <w:t>knock</w:t>
       </w:r>
       <w:proofErr w:type="spellEnd"/>
-    </w:p>
-    <w:p>
-      <w:r>
-        <w:rPr>
-          <w:highlight w:val="green"/>
-        </w:rPr>
-        <w:t xml:space="preserve">Test using </w:t>
-      </w:r>
-      <w:proofErr w:type="spellStart"/>
-      <w:r>
-        <w:rPr>
-          <w:highlight w:val="green"/>
-        </w:rPr>
-        <w:t>OpenNLP</w:t>
-      </w:r>
-      <w:proofErr w:type="spellEnd"/>
-    </w:p>
-    <w:p>
       <w:r>
         <w:rPr>
           <w:highlight w:val="yellow"/>
-        </w:rPr>
-        <w:t xml:space="preserve">Make the </w:t>
-      </w:r>
-      <w:proofErr w:type="spellStart"/>
-      <w:r>
-        <w:rPr>
-          <w:highlight w:val="yellow"/>
-        </w:rPr>
-        <w:t>chatbot</w:t>
-      </w:r>
-      <w:proofErr w:type="spellEnd"/>
-      <w:r>
-        <w:rPr>
-          <w:highlight w:val="yellow"/>
-        </w:rPr>
-        <w:t xml:space="preserve"> more responsive then last week</w:t>
-      </w:r>
-    </w:p>
-    <w:p>
-      <w:r>
-        <w:rPr>
-          <w:highlight w:val="red"/>
-        </w:rPr>
-        <w:t xml:space="preserve">Make it interact with knock </w:t>
-      </w:r>
-      <w:proofErr w:type="spellStart"/>
-      <w:r>
-        <w:rPr>
-          <w:highlight w:val="red"/>
-        </w:rPr>
-        <w:t>knock</w:t>
-      </w:r>
-      <w:proofErr w:type="spellEnd"/>
-      <w:r>
-        <w:rPr>
-          <w:highlight w:val="red"/>
         </w:rPr>
         <w:t xml:space="preserve"> jokes</w:t>
       </w:r>

</xml_diff>

<commit_message>
Forgot to commit my weeksummary
</commit_message>
<xml_diff>
--- a/Document/TasksBacklog/jcoleman_Backlog.docx
+++ b/Document/TasksBacklog/jcoleman_Backlog.docx
@@ -167,152 +167,224 @@
       <w:r>
         <w:t xml:space="preserve"> </w:t>
       </w:r>
+    </w:p>
+    <w:p>
+      <w:pPr>
+        <w:rPr>
+          <w:i/>
+          <w:u w:val="single"/>
+        </w:rPr>
+      </w:pPr>
+      <w:r>
+        <w:rPr>
+          <w:i/>
+          <w:u w:val="single"/>
+        </w:rPr>
+        <w:t xml:space="preserve">Week </w:t>
+      </w:r>
+      <w:r>
+        <w:rPr>
+          <w:i/>
+          <w:u w:val="single"/>
+        </w:rPr>
+        <w:t>3</w:t>
+      </w:r>
+    </w:p>
+    <w:p>
+      <w:pPr>
+        <w:rPr>
+          <w:highlight w:val="green"/>
+        </w:rPr>
+      </w:pPr>
+      <w:r>
+        <w:rPr>
+          <w:highlight w:val="green"/>
+        </w:rPr>
+        <w:t>Find a new NLP</w:t>
+      </w:r>
+    </w:p>
+    <w:p>
+      <w:pPr>
+        <w:rPr>
+          <w:highlight w:val="green"/>
+        </w:rPr>
+      </w:pPr>
+      <w:r>
+        <w:rPr>
+          <w:highlight w:val="green"/>
+        </w:rPr>
+        <w:t xml:space="preserve">Learn and </w:t>
+      </w:r>
+      <w:proofErr w:type="gramStart"/>
+      <w:r>
+        <w:rPr>
+          <w:highlight w:val="green"/>
+        </w:rPr>
+        <w:t>Understand</w:t>
+      </w:r>
+      <w:proofErr w:type="gramEnd"/>
+      <w:r>
+        <w:rPr>
+          <w:highlight w:val="green"/>
+        </w:rPr>
+        <w:t xml:space="preserve"> the basics of using </w:t>
+      </w:r>
+      <w:proofErr w:type="spellStart"/>
+      <w:r>
+        <w:rPr>
+          <w:highlight w:val="green"/>
+        </w:rPr>
+        <w:t>OpenNLP</w:t>
+      </w:r>
+      <w:proofErr w:type="spellEnd"/>
+    </w:p>
+    <w:p>
+      <w:r>
+        <w:rPr>
+          <w:highlight w:val="green"/>
+        </w:rPr>
+        <w:t xml:space="preserve">Test using </w:t>
+      </w:r>
+      <w:proofErr w:type="spellStart"/>
+      <w:r>
+        <w:rPr>
+          <w:highlight w:val="green"/>
+        </w:rPr>
+        <w:t>OpenNLP</w:t>
+      </w:r>
+      <w:proofErr w:type="spellEnd"/>
+    </w:p>
+    <w:p>
+      <w:r>
+        <w:rPr>
+          <w:highlight w:val="yellow"/>
+        </w:rPr>
+        <w:t xml:space="preserve">Make the </w:t>
+      </w:r>
+      <w:proofErr w:type="spellStart"/>
+      <w:r>
+        <w:rPr>
+          <w:highlight w:val="yellow"/>
+        </w:rPr>
+        <w:t>chatbot</w:t>
+      </w:r>
+      <w:proofErr w:type="spellEnd"/>
+      <w:r>
+        <w:rPr>
+          <w:highlight w:val="yellow"/>
+        </w:rPr>
+        <w:t xml:space="preserve"> more responsive then last week</w:t>
+      </w:r>
+    </w:p>
+    <w:p>
+      <w:r>
+        <w:rPr>
+          <w:highlight w:val="yellow"/>
+        </w:rPr>
+        <w:t xml:space="preserve">Make it interact with knock </w:t>
+      </w:r>
+      <w:proofErr w:type="spellStart"/>
+      <w:r>
+        <w:rPr>
+          <w:highlight w:val="yellow"/>
+        </w:rPr>
+        <w:t>knock</w:t>
+      </w:r>
+      <w:proofErr w:type="spellEnd"/>
+      <w:r>
+        <w:rPr>
+          <w:highlight w:val="yellow"/>
+        </w:rPr>
+        <w:t xml:space="preserve"> jokes</w:t>
+      </w:r>
+    </w:p>
+    <w:p>
+      <w:pPr>
+        <w:rPr>
+          <w:i/>
+          <w:u w:val="single"/>
+        </w:rPr>
+      </w:pPr>
+      <w:r>
+        <w:rPr>
+          <w:i/>
+          <w:u w:val="single"/>
+        </w:rPr>
+        <w:t>Week 4</w:t>
+      </w:r>
+    </w:p>
+    <w:p>
+      <w:pPr>
+        <w:rPr>
+          <w:highlight w:val="green"/>
+        </w:rPr>
+      </w:pPr>
+      <w:r>
+        <w:rPr>
+          <w:highlight w:val="green"/>
+        </w:rPr>
+        <w:t>Find a better way to use parser</w:t>
+      </w:r>
+    </w:p>
+    <w:p>
+      <w:r>
+        <w:rPr>
+          <w:highlight w:val="green"/>
+        </w:rPr>
+        <w:t>Make a grammar tree</w:t>
+      </w:r>
+    </w:p>
+    <w:p>
+      <w:r>
+        <w:rPr>
+          <w:highlight w:val="yellow"/>
+        </w:rPr>
+        <w:t xml:space="preserve">Make it </w:t>
+      </w:r>
+      <w:proofErr w:type="gramStart"/>
+      <w:r>
+        <w:rPr>
+          <w:highlight w:val="yellow"/>
+        </w:rPr>
+        <w:t>more faster</w:t>
+      </w:r>
+      <w:proofErr w:type="gramEnd"/>
+      <w:r>
+        <w:rPr>
+          <w:highlight w:val="yellow"/>
+        </w:rPr>
+        <w:t xml:space="preserve"> to run</w:t>
+      </w:r>
+    </w:p>
+    <w:p>
+      <w:pPr>
+        <w:rPr>
+          <w:i/>
+          <w:u w:val="single"/>
+        </w:rPr>
+      </w:pPr>
+      <w:r>
+        <w:rPr>
+          <w:i/>
+          <w:u w:val="single"/>
+        </w:rPr>
+        <w:t>Week 5</w:t>
+      </w:r>
+    </w:p>
+    <w:p>
+      <w:r>
+        <w:lastRenderedPageBreak/>
+        <w:t>Using the basic grammar t</w:t>
+      </w:r>
       <w:bookmarkStart w:id="0" w:name="_GoBack"/>
       <w:bookmarkEnd w:id="0"/>
-    </w:p>
-    <w:p>
-      <w:pPr>
-        <w:rPr>
-          <w:i/>
-          <w:u w:val="single"/>
-        </w:rPr>
-      </w:pPr>
-      <w:r>
-        <w:rPr>
-          <w:i/>
-          <w:u w:val="single"/>
-        </w:rPr>
-        <w:t xml:space="preserve">Week </w:t>
-      </w:r>
-      <w:r>
-        <w:rPr>
-          <w:i/>
-          <w:u w:val="single"/>
-        </w:rPr>
-        <w:t>3</w:t>
-      </w:r>
-    </w:p>
-    <w:p>
-      <w:pPr>
-        <w:rPr>
-          <w:highlight w:val="green"/>
-        </w:rPr>
-      </w:pPr>
-      <w:r>
-        <w:rPr>
-          <w:highlight w:val="green"/>
-        </w:rPr>
-        <w:t>Find a new NLP</w:t>
-      </w:r>
-    </w:p>
-    <w:p>
-      <w:pPr>
-        <w:rPr>
-          <w:highlight w:val="green"/>
-        </w:rPr>
-      </w:pPr>
-      <w:r>
-        <w:rPr>
-          <w:highlight w:val="green"/>
-        </w:rPr>
-        <w:t xml:space="preserve">Learn and </w:t>
-      </w:r>
-      <w:proofErr w:type="gramStart"/>
-      <w:r>
-        <w:rPr>
-          <w:highlight w:val="green"/>
-        </w:rPr>
-        <w:t>Understand</w:t>
-      </w:r>
-      <w:proofErr w:type="gramEnd"/>
-      <w:r>
-        <w:rPr>
-          <w:highlight w:val="green"/>
-        </w:rPr>
-        <w:t xml:space="preserve"> the basics of using </w:t>
-      </w:r>
-      <w:proofErr w:type="spellStart"/>
-      <w:r>
-        <w:rPr>
-          <w:highlight w:val="green"/>
-        </w:rPr>
-        <w:t>OpenNLP</w:t>
-      </w:r>
-      <w:proofErr w:type="spellEnd"/>
-    </w:p>
-    <w:p>
-      <w:r>
-        <w:rPr>
-          <w:highlight w:val="green"/>
-        </w:rPr>
-        <w:t xml:space="preserve">Test using </w:t>
-      </w:r>
-      <w:proofErr w:type="spellStart"/>
-      <w:r>
-        <w:rPr>
-          <w:highlight w:val="green"/>
-        </w:rPr>
-        <w:t>OpenNLP</w:t>
-      </w:r>
-      <w:proofErr w:type="spellEnd"/>
-    </w:p>
-    <w:p>
-      <w:r>
-        <w:rPr>
-          <w:highlight w:val="yellow"/>
-        </w:rPr>
-        <w:t xml:space="preserve">Make the </w:t>
-      </w:r>
-      <w:proofErr w:type="spellStart"/>
-      <w:r>
-        <w:rPr>
-          <w:highlight w:val="yellow"/>
-        </w:rPr>
-        <w:t>chatbot</w:t>
-      </w:r>
-      <w:proofErr w:type="spellEnd"/>
-      <w:r>
-        <w:rPr>
-          <w:highlight w:val="yellow"/>
-        </w:rPr>
-        <w:t xml:space="preserve"> more responsive then last week</w:t>
-      </w:r>
-    </w:p>
-    <w:p>
-      <w:r>
-        <w:rPr>
-          <w:highlight w:val="yellow"/>
-        </w:rPr>
-        <w:t xml:space="preserve">Make it interact with knock </w:t>
-      </w:r>
-      <w:proofErr w:type="spellStart"/>
-      <w:r>
-        <w:rPr>
-          <w:highlight w:val="yellow"/>
-        </w:rPr>
-        <w:t>knock</w:t>
-      </w:r>
-      <w:proofErr w:type="spellEnd"/>
-      <w:r>
-        <w:rPr>
-          <w:highlight w:val="yellow"/>
-        </w:rPr>
-        <w:t xml:space="preserve"> jokes</w:t>
-      </w:r>
-    </w:p>
-    <w:p>
-      <w:pPr>
-        <w:rPr>
-          <w:i/>
-          <w:u w:val="single"/>
-        </w:rPr>
-      </w:pPr>
-      <w:r>
-        <w:rPr>
-          <w:i/>
-          <w:u w:val="single"/>
-        </w:rPr>
-        <w:t>Week 4</w:t>
+      <w:r>
+        <w:t>ree,</w:t>
+      </w:r>
+    </w:p>
+    <w:p>
+      <w:r>
+        <w:t>Make at least 10+</w:t>
       </w:r>
     </w:p>
     <w:p>

</xml_diff>

<commit_message>
Updating Backlog and Weeksummary4
</commit_message>
<xml_diff>
--- a/Document/TasksBacklog/jcoleman_Backlog.docx
+++ b/Document/TasksBacklog/jcoleman_Backlog.docx
@@ -373,19 +373,60 @@
     </w:p>
     <w:p>
       <w:r>
+        <w:rPr>
+          <w:highlight w:val="green"/>
+        </w:rPr>
         <w:lastRenderedPageBreak/>
-        <w:t>Using the basic grammar t</w:t>
+        <w:t>Using the basic grammar tree,</w:t>
+      </w:r>
+    </w:p>
+    <w:p>
+      <w:r>
+        <w:rPr>
+          <w:highlight w:val="yellow"/>
+        </w:rPr>
+        <w:t>Make at least 10+</w:t>
+      </w:r>
+    </w:p>
+    <w:p>
+      <w:pPr>
+        <w:rPr>
+          <w:i/>
+          <w:u w:val="single"/>
+        </w:rPr>
+      </w:pPr>
+      <w:r>
+        <w:rPr>
+          <w:i/>
+          <w:u w:val="single"/>
+        </w:rPr>
+        <w:t>Week 6</w:t>
+      </w:r>
+    </w:p>
+    <w:p>
+      <w:r>
+        <w:t>Tweak up the current trees and add more</w:t>
+      </w:r>
+    </w:p>
+    <w:p>
+      <w:r>
+        <w:t xml:space="preserve">Add knock </w:t>
+      </w:r>
+      <w:proofErr w:type="spellStart"/>
+      <w:r>
+        <w:t>knock</w:t>
+      </w:r>
+      <w:proofErr w:type="spellEnd"/>
+      <w:r>
+        <w:t xml:space="preserve"> joke</w:t>
+      </w:r>
+    </w:p>
+    <w:p>
+      <w:r>
+        <w:t xml:space="preserve">Get started on the poem converter </w:t>
       </w:r>
       <w:bookmarkStart w:id="0" w:name="_GoBack"/>
       <w:bookmarkEnd w:id="0"/>
-      <w:r>
-        <w:t>ree,</w:t>
-      </w:r>
-    </w:p>
-    <w:p>
-      <w:r>
-        <w:t>Make at least 10+</w:t>
-      </w:r>
     </w:p>
     <w:p>
       <w:pPr>

</xml_diff>

<commit_message>
I am updating my code and I would need to sort out files that I am not using. Atm, certain will be removed because they will not be used once I have everything in order
</commit_message>
<xml_diff>
--- a/Document/TasksBacklog/jcoleman_Backlog.docx
+++ b/Document/TasksBacklog/jcoleman_Backlog.docx
@@ -405,25 +405,65 @@
     </w:p>
     <w:p>
       <w:r>
-        <w:t>Tweak up the current trees and add more</w:t>
-      </w:r>
-    </w:p>
-    <w:p>
-      <w:r>
-        <w:t xml:space="preserve">Add knock </w:t>
+        <w:rPr>
+          <w:highlight w:val="green"/>
+        </w:rPr>
+        <w:t xml:space="preserve">Find a </w:t>
       </w:r>
       <w:proofErr w:type="spellStart"/>
       <w:r>
-        <w:t>knock</w:t>
+        <w:rPr>
+          <w:highlight w:val="green"/>
+        </w:rPr>
+        <w:t>jokebot</w:t>
       </w:r>
       <w:proofErr w:type="spellEnd"/>
-      <w:r>
-        <w:t xml:space="preserve"> joke</w:t>
-      </w:r>
-    </w:p>
-    <w:p>
-      <w:r>
-        <w:t xml:space="preserve">Get started on the poem converter </w:t>
+    </w:p>
+    <w:p>
+      <w:r>
+        <w:rPr>
+          <w:highlight w:val="yellow"/>
+        </w:rPr>
+        <w:t xml:space="preserve">Learn about the </w:t>
+      </w:r>
+      <w:proofErr w:type="spellStart"/>
+      <w:r>
+        <w:rPr>
+          <w:highlight w:val="yellow"/>
+        </w:rPr>
+        <w:t>chatbot</w:t>
+      </w:r>
+      <w:proofErr w:type="spellEnd"/>
+    </w:p>
+    <w:p>
+      <w:r>
+        <w:rPr>
+          <w:highlight w:val="green"/>
+        </w:rPr>
+        <w:t>Get started on the pun engine</w:t>
+      </w:r>
+    </w:p>
+    <w:p>
+      <w:pPr>
+        <w:rPr>
+          <w:u w:val="single"/>
+        </w:rPr>
+      </w:pPr>
+      <w:r>
+        <w:rPr>
+          <w:u w:val="single"/>
+        </w:rPr>
+        <w:t>Week 7</w:t>
+      </w:r>
+    </w:p>
+    <w:p>
+      <w:r>
+        <w:t>Finish the pun engine</w:t>
+      </w:r>
+    </w:p>
+    <w:p>
+      <w:r>
+        <w:t>….Find a new objective off of the proposal</w:t>
       </w:r>
       <w:bookmarkStart w:id="0" w:name="_GoBack"/>
       <w:bookmarkEnd w:id="0"/>

</xml_diff>

<commit_message>
I found a few bugs but not enough to stop the PunEngine.cs, it works...Updating Backlog and adding Weekly Summary/WeeklySummary6.docx
</commit_message>
<xml_diff>
--- a/Document/TasksBacklog/jcoleman_Backlog.docx
+++ b/Document/TasksBacklog/jcoleman_Backlog.docx
@@ -458,23 +458,63 @@
     </w:p>
     <w:p>
       <w:r>
-        <w:t>Finish the pun engine</w:t>
-      </w:r>
-    </w:p>
-    <w:p>
-      <w:r>
-        <w:t>….Find a new objective off of the proposal</w:t>
+        <w:rPr>
+          <w:highlight w:val="yellow"/>
+        </w:rPr>
+        <w:t>Finish th</w:t>
       </w:r>
       <w:bookmarkStart w:id="0" w:name="_GoBack"/>
       <w:bookmarkEnd w:id="0"/>
-    </w:p>
-    <w:p>
-      <w:pPr>
-        <w:rPr>
-          <w:i/>
-          <w:u w:val="single"/>
-        </w:rPr>
-      </w:pPr>
+      <w:r>
+        <w:rPr>
+          <w:highlight w:val="yellow"/>
+        </w:rPr>
+        <w:t>e pun engine</w:t>
+      </w:r>
+    </w:p>
+    <w:p>
+      <w:r>
+        <w:rPr>
+          <w:highlight w:val="green"/>
+        </w:rPr>
+        <w:t>….Find a new objective off of the proposal</w:t>
+      </w:r>
+    </w:p>
+    <w:p>
+      <w:pPr>
+        <w:rPr>
+          <w:u w:val="single"/>
+        </w:rPr>
+      </w:pPr>
+      <w:r>
+        <w:rPr>
+          <w:u w:val="single"/>
+        </w:rPr>
+        <w:t>Week8</w:t>
+      </w:r>
+    </w:p>
+    <w:p>
+      <w:r>
+        <w:t>Tweak the Pun engine (more faster, more ways to find a noun/</w:t>
+      </w:r>
+      <w:proofErr w:type="spellStart"/>
+      <w:r>
+        <w:t>verb</w:t>
+      </w:r>
+      <w:proofErr w:type="gramStart"/>
+      <w:r>
+        <w:t>,etc</w:t>
+      </w:r>
+      <w:proofErr w:type="spellEnd"/>
+      <w:proofErr w:type="gramEnd"/>
+      <w:r>
+        <w:t>)</w:t>
+      </w:r>
+    </w:p>
+    <w:p>
+      <w:r>
+        <w:t>Add more domains to the Library for the Pun Engine.</w:t>
+      </w:r>
     </w:p>
     <w:p/>
     <w:sectPr>

</xml_diff>

<commit_message>
Updating Code, updating Weekly Summary/WeeklySummary7.docx, updating backlog.
</commit_message>
<xml_diff>
--- a/Document/TasksBacklog/jcoleman_Backlog.docx
+++ b/Document/TasksBacklog/jcoleman_Backlog.docx
@@ -446,11 +446,13 @@
     <w:p>
       <w:pPr>
         <w:rPr>
-          <w:u w:val="single"/>
-        </w:rPr>
-      </w:pPr>
-      <w:r>
-        <w:rPr>
+          <w:i/>
+          <w:u w:val="single"/>
+        </w:rPr>
+      </w:pPr>
+      <w:r>
+        <w:rPr>
+          <w:i/>
           <w:u w:val="single"/>
         </w:rPr>
         <w:t>Week 7</w:t>
@@ -461,16 +463,10 @@
         <w:rPr>
           <w:highlight w:val="yellow"/>
         </w:rPr>
-        <w:t>Finish th</w:t>
+        <w:t>Finish the pun engine</w:t>
       </w:r>
       <w:bookmarkStart w:id="0" w:name="_GoBack"/>
       <w:bookmarkEnd w:id="0"/>
-      <w:r>
-        <w:rPr>
-          <w:highlight w:val="yellow"/>
-        </w:rPr>
-        <w:t>e pun engine</w:t>
-      </w:r>
     </w:p>
     <w:p>
       <w:r>
@@ -483,11 +479,13 @@
     <w:p>
       <w:pPr>
         <w:rPr>
-          <w:u w:val="single"/>
-        </w:rPr>
-      </w:pPr>
-      <w:r>
-        <w:rPr>
+          <w:i/>
+          <w:u w:val="single"/>
+        </w:rPr>
+      </w:pPr>
+      <w:r>
+        <w:rPr>
+          <w:i/>
           <w:u w:val="single"/>
         </w:rPr>
         <w:t>Week8</w:t>
@@ -495,28 +493,48 @@
     </w:p>
     <w:p>
       <w:r>
-        <w:t>Tweak the Pun engine (more faster, more ways to find a noun/</w:t>
-      </w:r>
-      <w:proofErr w:type="spellStart"/>
-      <w:r>
-        <w:t>verb</w:t>
+        <w:rPr>
+          <w:highlight w:val="green"/>
+        </w:rPr>
+        <w:t>Have a way to find definition, synonyms, and homonyms for a word.</w:t>
+      </w:r>
+    </w:p>
+    <w:p>
+      <w:r>
+        <w:rPr>
+          <w:highlight w:val="yellow"/>
+        </w:rPr>
+        <w:t>Have multiply suggested words</w:t>
+      </w:r>
+    </w:p>
+    <w:p>
+      <w:pPr>
+        <w:rPr>
+          <w:i/>
+          <w:u w:val="single"/>
+        </w:rPr>
+      </w:pPr>
+      <w:r>
+        <w:rPr>
+          <w:i/>
+          <w:u w:val="single"/>
+        </w:rPr>
+        <w:t>Week9</w:t>
+      </w:r>
+    </w:p>
+    <w:p>
+      <w:r>
+        <w:t xml:space="preserve">Talk to matt for next objectives </w:t>
       </w:r>
       <w:proofErr w:type="gramStart"/>
       <w:r>
-        <w:t>,etc</w:t>
-      </w:r>
-      <w:proofErr w:type="spellEnd"/>
+        <w:t>Tuesday(</w:t>
+      </w:r>
       <w:proofErr w:type="gramEnd"/>
       <w:r>
-        <w:t>)</w:t>
-      </w:r>
-    </w:p>
-    <w:p>
-      <w:r>
-        <w:t>Add more domains to the Library for the Pun Engine.</w:t>
-      </w:r>
-    </w:p>
-    <w:p/>
+        <w:t>FINISH WEEk8 objectives and add suggested words to use within the user input)</w:t>
+      </w:r>
+    </w:p>
     <w:sectPr>
       <w:pgSz w:w="12240" w:h="15840"/>
       <w:pgMar w:top="1440" w:right="1440" w:bottom="1440" w:left="1440" w:header="720" w:footer="720" w:gutter="0"/>

</xml_diff>